<commit_message>
Re-create documentation after refactoring
Re-create documentation after refactoring
</commit_message>
<xml_diff>
--- a/KevatShah_Project2.docx
+++ b/KevatShah_Project2.docx
@@ -274,8 +274,84 @@
       <w:r>
         <w:t xml:space="preserve"> method but did not implement it. All non-abstract subclasses of the class cell would need to implement that method. Since the return type of the method changed, every implementation of the method had to be changed to return a value of that type. Refactoring method calls might be useful for “shotgun surgery” where the code is highly fragmented and becomes easier to code/maintain by aggregating to a larger class.</w:t>
       </w:r>
+    </w:p>
+    <w:p>
+      <w:pPr>
+        <w:rPr>
+          <w:b/>
+        </w:rPr>
+      </w:pPr>
+      <w:r>
+        <w:rPr>
+          <w:b/>
+        </w:rPr>
+        <w:t>Task 15 - Summing up</w:t>
+      </w:r>
+    </w:p>
+    <w:p>
+      <w:pPr>
+        <w:rPr>
+          <w:b/>
+        </w:rPr>
+      </w:pPr>
+      <w:r>
+        <w:rPr>
+          <w:b/>
+        </w:rPr>
+        <w:t>What I learned</w:t>
+      </w:r>
+    </w:p>
+    <w:p>
+      <w:r>
+        <w:t>As projects get bigger, the amount of code smells in them tends to increase. The Monopoly code had a lot of bad smells, while the code for project 1 only had 1 bad smell. This is expected as larger code bases are often developed with a larger team and not enough time is allotted for refactoring. However, refactoring a large code base after a long period of development often results in too many code smells. Refactoring a large number of code smells can be tough. It might be a better idea to keep looking for code smells as the code is developed.</w:t>
+      </w:r>
+    </w:p>
+    <w:p>
+      <w:r>
+        <w:t xml:space="preserve">Many of the code smells directly affect future development. For example, fixing many of the “feature envy” code smells often result in improved classes with higher cohesion. This allows for better reuse of existing classes and reduces the amount of duplicate code moving forward. However, it also shows that </w:t>
+      </w:r>
+      <w:r>
+        <w:lastRenderedPageBreak/>
+        <w:t>maintenance of code should be an ongoing effort. Refactoring after a long period of development can often get too cumbersome and in turn make code harder to maintain.</w:t>
+      </w:r>
+    </w:p>
+    <w:p>
+      <w:pPr>
+        <w:rPr>
+          <w:b/>
+        </w:rPr>
+      </w:pPr>
+      <w:r>
+        <w:rPr>
+          <w:b/>
+        </w:rPr>
+        <w:t>Eclipse/JDeodorant</w:t>
+      </w:r>
+    </w:p>
+    <w:p>
+      <w:r>
+        <w:t>Eclipse has great refactoring tools which help a developer improve their code without too much effort. Most of the refactoring often takes care of any possible problems which can be caused by refactoring. For example, manually changing the name of a method in where it is declared would result in errors in classes where the method is used. Refactoring automatically changes the name of the method in all places where it is cal</w:t>
+      </w:r>
+      <w:r>
+        <w:t>led. Functionality like this allows the developer to constantly refactor their code and make it more maintainable in the future.</w:t>
+      </w:r>
+    </w:p>
+    <w:p>
       <w:bookmarkStart w:id="0" w:name="_GoBack"/>
       <w:bookmarkEnd w:id="0"/>
+    </w:p>
+    <w:p>
+      <w:pPr>
+        <w:rPr>
+          <w:b/>
+        </w:rPr>
+      </w:pPr>
+      <w:r>
+        <w:rPr>
+          <w:b/>
+        </w:rPr>
+        <w:t>Unit tests</w:t>
+      </w:r>
     </w:p>
     <w:sectPr>
       <w:pgSz w:w="12240" w:h="15840"/>

</xml_diff>